<commit_message>
testraport en ander fouten verbetert
</commit_message>
<xml_diff>
--- a/documentatie/manage en control/probleemstelling.docx
+++ b/documentatie/manage en control/probleemstelling.docx
@@ -377,7 +377,6 @@
                                     <w:calendar w:val="gregorian"/>
                                   </w:date>
                                 </w:sdtPr>
-                                <w:sdtEndPr/>
                                 <w:sdtContent>
                                   <w:p>
                                     <w:pPr>
@@ -423,7 +422,6 @@
                                     <w:dataBinding w:prefixMappings="xmlns:ns0='http://schemas.openxmlformats.org/officeDocument/2006/extended-properties' " w:xpath="/ns0:Properties[1]/ns0:Company[1]" w:storeItemID="{6668398D-A668-4E3E-A5EB-62B293D839F1}"/>
                                     <w:text/>
                                   </w:sdtPr>
-                                  <w:sdtEndPr/>
                                   <w:sdtContent>
                                     <w:r>
                                       <w:rPr>
@@ -454,7 +452,6 @@
                                     <w:dataBinding w:prefixMappings="xmlns:ns0='http://schemas.microsoft.com/office/2006/coverPageProps' " w:xpath="/ns0:CoverPageProperties[1]/ns0:CompanyAddress[1]" w:storeItemID="{55AF091B-3C7A-41E3-B477-F2FDAA23CFDA}"/>
                                     <w:text/>
                                   </w:sdtPr>
-                                  <w:sdtEndPr/>
                                   <w:sdtContent>
                                     <w:r>
                                       <w:rPr>
@@ -584,7 +581,6 @@
                               <w:calendar w:val="gregorian"/>
                             </w:date>
                           </w:sdtPr>
-                          <w:sdtEndPr/>
                           <w:sdtContent>
                             <w:p>
                               <w:pPr>
@@ -630,7 +626,6 @@
                               <w:dataBinding w:prefixMappings="xmlns:ns0='http://schemas.openxmlformats.org/officeDocument/2006/extended-properties' " w:xpath="/ns0:Properties[1]/ns0:Company[1]" w:storeItemID="{6668398D-A668-4E3E-A5EB-62B293D839F1}"/>
                               <w:text/>
                             </w:sdtPr>
-                            <w:sdtEndPr/>
                             <w:sdtContent>
                               <w:r>
                                 <w:rPr>
@@ -661,7 +656,6 @@
                               <w:dataBinding w:prefixMappings="xmlns:ns0='http://schemas.microsoft.com/office/2006/coverPageProps' " w:xpath="/ns0:CoverPageProperties[1]/ns0:CompanyAddress[1]" w:storeItemID="{55AF091B-3C7A-41E3-B477-F2FDAA23CFDA}"/>
                               <w:text/>
                             </w:sdtPr>
-                            <w:sdtEndPr/>
                             <w:sdtContent>
                               <w:r>
                                 <w:rPr>
@@ -1483,7 +1477,7 @@
           <w:noProof/>
         </w:rPr>
         <w:drawing>
-          <wp:inline distT="0" distB="0" distL="0" distR="0" wp14:anchorId="2B217804" wp14:editId="6F9A08EA">
+          <wp:inline distT="0" distB="0" distL="0" distR="0" wp14:anchorId="2B217804" wp14:editId="2799B8BD">
             <wp:extent cx="5760720" cy="4320540"/>
             <wp:effectExtent l="0" t="0" r="0" b="3810"/>
             <wp:docPr id="872170584" name="Afbeelding 4" descr="Afbeelding met water, meer, buitenshuis, vaarweg&#10;&#10;Door AI gegenereerde inhoud is mogelijk onjuist."/>
@@ -1566,13 +1560,10 @@
         <w:t xml:space="preserve">Door de data van de twee sensor kunnen we berekenen hoe hard de motor op ieder moment gaat moeten draaien, zodat de motor niet te veel of te weinig werk gaat leveren. Om de motor sneller effectief te maken moet de motor voor het eerste half uur </w:t>
       </w:r>
       <w:r>
-        <w:rPr>
-          <w:b/>
-          <w:bCs/>
-          <w:sz w:val="40"/>
-          <w:szCs w:val="40"/>
-        </w:rPr>
-        <w:t>*harder*</w:t>
+        <w:t>harder</w:t>
+      </w:r>
+      <w:r>
+        <w:t>*</w:t>
       </w:r>
       <w:r>
         <w:t xml:space="preserve"> draaien zodat de gewenste stroming sneller bereikt wordt. </w:t>
@@ -1599,21 +1590,49 @@
         <w:t>De oplossing voor de twee optionele problemen zijn voor probleem één, een connectie te maken met het internet via de microcontroller om daarmee contact te kunnen maken. Voor probleem twee is er een oplossing om een onderzoek te doen naar onderdelen die energie kunnen verwekken om daarmee genoeg energie te verwekken dat het weerstation zelfvoorzienend is.</w:t>
       </w:r>
     </w:p>
-    <w:p/>
     <w:p>
       <w:pPr>
-        <w:pStyle w:val="Kop1"/>
-      </w:pPr>
+        <w:rPr>
+          <w:i/>
+          <w:iCs/>
+        </w:rPr>
+      </w:pPr>
+      <w:bookmarkStart w:id="4" w:name="_Hlk220406299"/>
+      <w:r>
+        <w:rPr>
+          <w:i/>
+          <w:iCs/>
+        </w:rPr>
+        <w:t xml:space="preserve">*harder: door de situatie van de motor dat uitgelegd staat in </w:t>
+      </w:r>
+      <w:hyperlink r:id="rId13" w:history="1">
+        <w:r>
+          <w:rPr>
+            <w:rStyle w:val="Hyperlink"/>
+            <w:i/>
+            <w:iCs/>
+          </w:rPr>
+          <w:t>voorgekomen situaties.docx</w:t>
+        </w:r>
+      </w:hyperlink>
+      <w:r>
+        <w:rPr>
+          <w:i/>
+          <w:iCs/>
+        </w:rPr>
+        <w:t>, is er nooit onderzoek gedaan naar hoeveel harder de motor dit eerste half uur zou moeten draaien daarom is dit nog een algemeen onbekend begrip.</w:t>
+      </w:r>
     </w:p>
     <w:p>
       <w:pPr>
         <w:pStyle w:val="Kop1"/>
       </w:pPr>
-      <w:bookmarkStart w:id="4" w:name="_Toc216780989"/>
+      <w:bookmarkStart w:id="5" w:name="_Toc216780989"/>
+      <w:bookmarkEnd w:id="4"/>
       <w:r>
         <w:t>Samenvatting project</w:t>
       </w:r>
-      <w:bookmarkEnd w:id="4"/>
+      <w:bookmarkEnd w:id="5"/>
     </w:p>
     <w:p>
       <w:r>
@@ -1636,11 +1655,11 @@
       <w:pPr>
         <w:pStyle w:val="Kop1"/>
       </w:pPr>
-      <w:bookmarkStart w:id="5" w:name="_Toc216780990"/>
+      <w:bookmarkStart w:id="6" w:name="_Toc216780990"/>
       <w:r>
         <w:t>Gekregen waardes</w:t>
       </w:r>
-      <w:bookmarkEnd w:id="5"/>
+      <w:bookmarkEnd w:id="6"/>
     </w:p>
     <w:p>
       <w:r>
@@ -1696,11 +1715,11 @@
       <w:pPr>
         <w:pStyle w:val="Kop1"/>
       </w:pPr>
-      <w:bookmarkStart w:id="6" w:name="_Toc216780991"/>
+      <w:bookmarkStart w:id="7" w:name="_Toc216780991"/>
       <w:r>
         <w:t>Bronnen</w:t>
       </w:r>
-      <w:bookmarkEnd w:id="6"/>
+      <w:bookmarkEnd w:id="7"/>
     </w:p>
     <w:p>
       <w:pPr>
@@ -1714,7 +1733,7 @@
           <w:szCs w:val="24"/>
         </w:rPr>
       </w:pPr>
-      <w:hyperlink r:id="rId13" w:history="1">
+      <w:hyperlink r:id="rId14" w:history="1">
         <w:r>
           <w:rPr>
             <w:rStyle w:val="Hyperlink"/>
@@ -1740,11 +1759,11 @@
       <w:pPr>
         <w:pStyle w:val="Kop1"/>
       </w:pPr>
-      <w:bookmarkStart w:id="7" w:name="_Toc216780992"/>
+      <w:bookmarkStart w:id="8" w:name="_Toc216780992"/>
       <w:r>
         <w:t>Change log</w:t>
       </w:r>
-      <w:bookmarkEnd w:id="7"/>
+      <w:bookmarkEnd w:id="8"/>
     </w:p>
     <w:tbl>
       <w:tblPr>
@@ -2253,7 +2272,7 @@
     </w:tbl>
     <w:p/>
     <w:sectPr>
-      <w:footerReference w:type="default" r:id="rId14"/>
+      <w:footerReference w:type="default" r:id="rId15"/>
       <w:pgSz w:w="11906" w:h="16838"/>
       <w:pgMar w:top="1417" w:right="1417" w:bottom="1417" w:left="1417" w:header="708" w:footer="708" w:gutter="0"/>
       <w:cols w:space="708"/>
@@ -2298,7 +2317,6 @@
         <w:docPartUnique/>
       </w:docPartObj>
     </w:sdtPr>
-    <w:sdtEndPr/>
     <w:sdtContent>
       <w:p>
         <w:pPr>
@@ -4110,8 +4128,10 @@
     <w:rsid w:val="00216C39"/>
     <w:rsid w:val="00412C9E"/>
     <w:rsid w:val="005E14E9"/>
+    <w:rsid w:val="00774C14"/>
     <w:rsid w:val="0088384C"/>
     <w:rsid w:val="00B91519"/>
+    <w:rsid w:val="00BF4FC2"/>
     <w:rsid w:val="00E46006"/>
     <w:rsid w:val="00E567AC"/>
   </w:rsids>

</xml_diff>